<commit_message>
LE1001: Solicitud de locución
</commit_message>
<xml_diff>
--- a/fuentes/contenidos/grado10/guion01/SolicitudLocucion_LE_10_01_CO_REC40.docx
+++ b/fuentes/contenidos/grado10/guion01/SolicitudLocucion_LE_10_01_CO_REC40.docx
@@ -1,6 +1,6 @@
 
 <file path=word/document.xml><?xml version="1.0" encoding="utf-8"?>
-<w:document xmlns:wpc="http://schemas.microsoft.com/office/word/2010/wordprocessingCanvas" xmlns:mo="http://schemas.microsoft.com/office/mac/office/2008/main" xmlns:mc="http://schemas.openxmlformats.org/markup-compatibility/2006" xmlns:mv="urn:schemas-microsoft-com:mac:vml" xmlns:o="urn:schemas-microsoft-com:office:office" xmlns:r="http://schemas.openxmlformats.org/officeDocument/2006/relationships" xmlns:m="http://schemas.openxmlformats.org/officeDocument/2006/math" xmlns:v="urn:schemas-microsoft-com:vml" xmlns:wp14="http://schemas.microsoft.com/office/word/2010/wordprocessingDrawing" xmlns:wp="http://schemas.openxmlformats.org/drawingml/2006/wordprocessingDrawing" xmlns:w10="urn:schemas-microsoft-com:office:word" xmlns:w="http://schemas.openxmlformats.org/wordprocessingml/2006/main" xmlns:w14="http://schemas.microsoft.com/office/word/2010/wordml" xmlns:wpg="http://schemas.microsoft.com/office/word/2010/wordprocessingGroup" xmlns:wpi="http://schemas.microsoft.com/office/word/2010/wordprocessingInk" xmlns:wne="http://schemas.microsoft.com/office/word/2006/wordml" xmlns:wps="http://schemas.microsoft.com/office/word/2010/wordprocessingShape" mc:Ignorable="w14 wp14">
+<w:document xmlns:wpc="http://schemas.microsoft.com/office/word/2010/wordprocessingCanvas" xmlns:mc="http://schemas.openxmlformats.org/markup-compatibility/2006" xmlns:o="urn:schemas-microsoft-com:office:office" xmlns:r="http://schemas.openxmlformats.org/officeDocument/2006/relationships" xmlns:m="http://schemas.openxmlformats.org/officeDocument/2006/math" xmlns:v="urn:schemas-microsoft-com:vml" xmlns:wp14="http://schemas.microsoft.com/office/word/2010/wordprocessingDrawing" xmlns:wp="http://schemas.openxmlformats.org/drawingml/2006/wordprocessingDrawing" xmlns:w10="urn:schemas-microsoft-com:office:word" xmlns:w="http://schemas.openxmlformats.org/wordprocessingml/2006/main" xmlns:w14="http://schemas.microsoft.com/office/word/2010/wordml" xmlns:w15="http://schemas.microsoft.com/office/word/2012/wordml" xmlns:wpg="http://schemas.microsoft.com/office/word/2010/wordprocessingGroup" xmlns:wpi="http://schemas.microsoft.com/office/word/2010/wordprocessingInk" xmlns:wne="http://schemas.microsoft.com/office/word/2006/wordml" xmlns:wps="http://schemas.microsoft.com/office/word/2010/wordprocessingShape" mc:Ignorable="w14 w15 wp14">
   <w:body>
     <w:p>
       <w:pPr>
@@ -462,43 +462,22 @@
                 <w:sz w:val="24"/>
                 <w:szCs w:val="24"/>
               </w:rPr>
-              <w:t xml:space="preserve">Del Poema del Cid se han hecho las más diversas lecturas. Esto es comprensible si tenemos en cuenta que el héroe del Poema lo originó un personaje histórico que, además de ser troquelado estéticamente en esa composición épica, cobró vida también en las crónicas de Alfonso X del siglo XIII; en los romances del siglo XV; y en la escena política, histórica y social de la España del siglo XX. Rodrigo Díaz, además, ha sido visto como un cruzado medieval, paladín de la Reconquista que Castilla lideró contra los moros. No ha faltado quien vea en el Campeador a uno de esos superhéroes modernos, aunque de corte humano. Pero, ¿qué hace del Cantar una obra imperecedera?: ¿la cohesión artística de su fábula, los valores humanos del Campeador, o el potencial de la obra de generar sentidos inesperados? El Poema, asombrosamente, se ha adaptado con facilidad a públicos muy disímiles en su tránsito por el tiempo. Cuando se cree agotada la cantera del Cantar, nuevos destinatarios siempre nos sorprenden con decodificaciones novedosas. Ejemplos de ello son las lecturas actuales del Poema como la visión conservadora de la mujer, el arte de la política como estrategia y negociación, etc. Sin embargo, el Cantar del Cid, desde nuestra lectura parcial, responde ante todo a un fenómeno vital para toda sociedad: la necesidad de los pueblos de la figura del héroe. Porque los pueblos depositan sus esperanzas y derrotas en el héroe. Y el héroe que, en una época, tiene la capacidad de estimular los anhelos de superación de un colectivo social y sirve, asimismo, de catarsis para conjurar sus frustraciones, trasciende al ser humano histórico que le sirvió de inspiración, y su figura engrandecida se integra al mundo de la cultura y tradición para transformarse en mito. Y el mito conforma el reino de la poesía, el ámbito de lo imperecedero. Quizás por ello, por haberse insertado en el mito, el Cid del Poema todavía sobrevive con longevidad sorprendente en medio de una necrópolis de héroes sepultados y olvidados para siempre.  </w:t>
-            </w:r>
-          </w:p>
-          <w:p>
-            <w:pPr>
-              <w:jc w:val="both"/>
-              <w:rPr>
-                <w:sz w:val="24"/>
-                <w:szCs w:val="24"/>
-              </w:rPr>
-            </w:pPr>
-          </w:p>
-          <w:p>
-            <w:r>
-              <w:rPr>
-                <w:sz w:val="24"/>
-                <w:szCs w:val="24"/>
-              </w:rPr>
-              <w:t xml:space="preserve">Marco Aurelio Ramírez, </w:t>
-            </w:r>
-            <w:r>
-              <w:rPr>
-                <w:i/>
-                <w:sz w:val="24"/>
-                <w:szCs w:val="24"/>
-              </w:rPr>
-              <w:t>La expresión literaria de la España medieval</w:t>
-            </w:r>
-            <w:r>
-              <w:rPr>
-                <w:sz w:val="24"/>
-                <w:szCs w:val="24"/>
-              </w:rPr>
-              <w:t>. Mérida: Publicaciones Vicerrectorado Académico CODEPRE, 2007.</w:t>
-            </w:r>
-          </w:p>
-          <w:p/>
+              <w:t xml:space="preserve">Del Poema del Cid se han hecho las más diversas lecturas. Esto es comprensible si tenemos en cuenta que el héroe del Poema lo originó un personaje histórico que, además de ser troquelado estéticamente en esa composición épica, cobró vida también en las crónicas de Alfonso X del siglo XIII; en los romances del siglo XV; y en la escena política, histórica y social de la España del siglo XX. Rodrigo Díaz, además, ha sido visto como un cruzado medieval, paladín de la Reconquista que Castilla lideró contra los moros. No ha faltado quien vea en el Campeador a uno de esos superhéroes modernos, aunque de corte humano. Pero, ¿qué hace del Cantar una obra imperecedera?: ¿la cohesión artística de su fábula, los valores humanos del Campeador, o el potencial de la obra de generar sentidos inesperados? El Poema, asombrosamente, se ha adaptado con facilidad a públicos muy disímiles en su tránsito por el tiempo. Cuando se cree agotada la cantera del Cantar, nuevos destinatarios siempre nos sorprenden con decodificaciones </w:t>
+            </w:r>
+            <w:r>
+              <w:rPr>
+                <w:rFonts w:ascii="Arial" w:hAnsi="Arial" w:cs="Arial"/>
+                <w:sz w:val="24"/>
+                <w:szCs w:val="24"/>
+              </w:rPr>
+              <w:lastRenderedPageBreak/>
+              <w:t xml:space="preserve">novedosas. Ejemplos de ello son las lecturas actuales del Poema como la visión conservadora de la mujer, el arte de la política como estrategia y negociación, etc. Sin embargo, el Cantar del Cid, desde nuestra lectura parcial, responde ante todo a un fenómeno vital para toda sociedad: la necesidad de los pueblos de la figura del héroe. Porque los pueblos depositan sus esperanzas y derrotas en el héroe. Y el héroe que, en una época, tiene la capacidad de estimular los anhelos de superación de un colectivo social y sirve, asimismo, de catarsis para conjurar sus frustraciones, trasciende al ser humano histórico que le sirvió de inspiración, y su figura engrandecida se integra al mundo de la cultura y tradición para transformarse en mito. Y el mito conforma el reino de la poesía, el ámbito de lo imperecedero. Quizás por ello, por haberse insertado en el mito, el Cid del Poema todavía sobrevive con longevidad sorprendente en medio de una necrópolis de héroes sepultados y olvidados para siempre.  </w:t>
+            </w:r>
+          </w:p>
+          <w:p>
+            <w:bookmarkStart w:id="0" w:name="_GoBack"/>
+            <w:bookmarkEnd w:id="0"/>
+          </w:p>
         </w:tc>
         <w:tc>
           <w:tcPr>
@@ -509,6 +488,7 @@
               <w:jc w:val="center"/>
             </w:pPr>
             <w:r>
+              <w:lastRenderedPageBreak/>
               <w:t>No</w:t>
             </w:r>
           </w:p>
@@ -526,8 +506,6 @@
             </w:r>
           </w:p>
         </w:tc>
-        <w:bookmarkStart w:id="0" w:name="_GoBack"/>
-        <w:bookmarkEnd w:id="0"/>
       </w:tr>
       <w:tr>
         <w:tc>
@@ -549,6 +527,7 @@
                 <w:b/>
                 <w:sz w:val="28"/>
               </w:rPr>
+              <w:lastRenderedPageBreak/>
               <w:t>2</w:t>
             </w:r>
           </w:p>
@@ -930,7 +909,7 @@
 </file>
 
 <file path=word/styles.xml><?xml version="1.0" encoding="utf-8"?>
-<w:styles xmlns:mc="http://schemas.openxmlformats.org/markup-compatibility/2006" xmlns:r="http://schemas.openxmlformats.org/officeDocument/2006/relationships" xmlns:w="http://schemas.openxmlformats.org/wordprocessingml/2006/main" xmlns:w14="http://schemas.microsoft.com/office/word/2010/wordml" mc:Ignorable="w14">
+<w:styles xmlns:mc="http://schemas.openxmlformats.org/markup-compatibility/2006" xmlns:r="http://schemas.openxmlformats.org/officeDocument/2006/relationships" xmlns:w="http://schemas.openxmlformats.org/wordprocessingml/2006/main" xmlns:w14="http://schemas.microsoft.com/office/word/2010/wordml" xmlns:w15="http://schemas.microsoft.com/office/word/2012/wordml" mc:Ignorable="w14 w15">
   <w:docDefaults>
     <w:rPrDefault>
       <w:rPr>
@@ -946,153 +925,369 @@
       </w:pPr>
     </w:pPrDefault>
   </w:docDefaults>
-  <w:latentStyles w:defLockedState="0" w:defUIPriority="99" w:defSemiHidden="1" w:defUnhideWhenUsed="1" w:defQFormat="0" w:count="276">
-    <w:lsdException w:name="Normal" w:semiHidden="0" w:uiPriority="0" w:unhideWhenUsed="0" w:qFormat="1"/>
-    <w:lsdException w:name="heading 1" w:semiHidden="0" w:uiPriority="9" w:unhideWhenUsed="0" w:qFormat="1"/>
-    <w:lsdException w:name="heading 2" w:uiPriority="9" w:qFormat="1"/>
-    <w:lsdException w:name="heading 3" w:uiPriority="9" w:qFormat="1"/>
-    <w:lsdException w:name="heading 4" w:uiPriority="9" w:qFormat="1"/>
-    <w:lsdException w:name="heading 5" w:uiPriority="9" w:qFormat="1"/>
-    <w:lsdException w:name="heading 6" w:uiPriority="9" w:qFormat="1"/>
-    <w:lsdException w:name="heading 7" w:uiPriority="9" w:qFormat="1"/>
-    <w:lsdException w:name="heading 8" w:uiPriority="9" w:qFormat="1"/>
-    <w:lsdException w:name="heading 9" w:uiPriority="9" w:qFormat="1"/>
-    <w:lsdException w:name="toc 1" w:uiPriority="39"/>
-    <w:lsdException w:name="toc 2" w:uiPriority="39"/>
-    <w:lsdException w:name="toc 3" w:uiPriority="39"/>
-    <w:lsdException w:name="toc 4" w:uiPriority="39"/>
-    <w:lsdException w:name="toc 5" w:uiPriority="39"/>
-    <w:lsdException w:name="toc 6" w:uiPriority="39"/>
-    <w:lsdException w:name="toc 7" w:uiPriority="39"/>
-    <w:lsdException w:name="toc 8" w:uiPriority="39"/>
-    <w:lsdException w:name="toc 9" w:uiPriority="39"/>
-    <w:lsdException w:name="caption" w:uiPriority="35" w:qFormat="1"/>
-    <w:lsdException w:name="Title" w:semiHidden="0" w:uiPriority="10" w:unhideWhenUsed="0" w:qFormat="1"/>
-    <w:lsdException w:name="Default Paragraph Font" w:uiPriority="1"/>
-    <w:lsdException w:name="Subtitle" w:semiHidden="0" w:uiPriority="11" w:unhideWhenUsed="0" w:qFormat="1"/>
-    <w:lsdException w:name="Strong" w:semiHidden="0" w:uiPriority="22" w:unhideWhenUsed="0" w:qFormat="1"/>
-    <w:lsdException w:name="Emphasis" w:semiHidden="0" w:uiPriority="20" w:unhideWhenUsed="0" w:qFormat="1"/>
-    <w:lsdException w:name="Table Grid" w:semiHidden="0" w:uiPriority="39" w:unhideWhenUsed="0"/>
-    <w:lsdException w:name="Note Level 1" w:semiHidden="0" w:unhideWhenUsed="0"/>
-    <w:lsdException w:name="Note Level 2" w:semiHidden="0" w:unhideWhenUsed="0"/>
-    <w:lsdException w:name="Note Level 3" w:semiHidden="0" w:unhideWhenUsed="0"/>
-    <w:lsdException w:name="Note Level 4" w:semiHidden="0" w:unhideWhenUsed="0"/>
-    <w:lsdException w:name="Note Level 5" w:semiHidden="0" w:unhideWhenUsed="0"/>
-    <w:lsdException w:name="Note Level 6" w:semiHidden="0" w:unhideWhenUsed="0"/>
-    <w:lsdException w:name="Note Level 7" w:semiHidden="0" w:unhideWhenUsed="0"/>
-    <w:lsdException w:name="Note Level 8" w:semiHidden="0" w:unhideWhenUsed="0"/>
-    <w:lsdException w:name="Note Level 9" w:semiHidden="0" w:unhideWhenUsed="0"/>
-    <w:lsdException w:name="Placeholder Text" w:unhideWhenUsed="0"/>
-    <w:lsdException w:name="No Spacing" w:semiHidden="0" w:uiPriority="1" w:unhideWhenUsed="0" w:qFormat="1"/>
-    <w:lsdException w:name="Light Shading" w:semiHidden="0" w:uiPriority="60" w:unhideWhenUsed="0"/>
-    <w:lsdException w:name="Light List" w:semiHidden="0" w:uiPriority="61" w:unhideWhenUsed="0"/>
-    <w:lsdException w:name="Light Grid" w:semiHidden="0" w:uiPriority="62" w:unhideWhenUsed="0"/>
-    <w:lsdException w:name="Medium Shading 1" w:semiHidden="0" w:uiPriority="63" w:unhideWhenUsed="0"/>
-    <w:lsdException w:name="Medium Shading 2" w:semiHidden="0" w:uiPriority="64" w:unhideWhenUsed="0"/>
-    <w:lsdException w:name="Medium List 1" w:semiHidden="0" w:uiPriority="65" w:unhideWhenUsed="0"/>
-    <w:lsdException w:name="Medium List 2" w:semiHidden="0" w:uiPriority="66" w:unhideWhenUsed="0"/>
-    <w:lsdException w:name="Medium Grid 1" w:semiHidden="0" w:uiPriority="67" w:unhideWhenUsed="0"/>
-    <w:lsdException w:name="Medium Grid 2" w:semiHidden="0" w:uiPriority="68" w:unhideWhenUsed="0"/>
-    <w:lsdException w:name="Medium Grid 3" w:semiHidden="0" w:uiPriority="69" w:unhideWhenUsed="0"/>
-    <w:lsdException w:name="Dark List" w:semiHidden="0" w:uiPriority="70" w:unhideWhenUsed="0"/>
-    <w:lsdException w:name="Colorful Shading" w:semiHidden="0" w:uiPriority="71" w:unhideWhenUsed="0"/>
-    <w:lsdException w:name="Colorful List" w:semiHidden="0" w:uiPriority="72" w:unhideWhenUsed="0"/>
-    <w:lsdException w:name="Colorful Grid" w:semiHidden="0" w:uiPriority="73" w:unhideWhenUsed="0"/>
-    <w:lsdException w:name="Light Shading Accent 1" w:semiHidden="0" w:uiPriority="60" w:unhideWhenUsed="0"/>
-    <w:lsdException w:name="Light List Accent 1" w:semiHidden="0" w:uiPriority="61" w:unhideWhenUsed="0"/>
-    <w:lsdException w:name="Light Grid Accent 1" w:semiHidden="0" w:uiPriority="62" w:unhideWhenUsed="0"/>
-    <w:lsdException w:name="Medium Shading 1 Accent 1" w:semiHidden="0" w:uiPriority="63" w:unhideWhenUsed="0"/>
-    <w:lsdException w:name="Medium Shading 2 Accent 1" w:semiHidden="0" w:uiPriority="64" w:unhideWhenUsed="0"/>
-    <w:lsdException w:name="Medium List 1 Accent 1" w:semiHidden="0" w:uiPriority="65" w:unhideWhenUsed="0"/>
-    <w:lsdException w:name="Revision" w:unhideWhenUsed="0"/>
-    <w:lsdException w:name="List Paragraph" w:semiHidden="0" w:uiPriority="34" w:unhideWhenUsed="0" w:qFormat="1"/>
-    <w:lsdException w:name="Quote" w:semiHidden="0" w:uiPriority="29" w:unhideWhenUsed="0" w:qFormat="1"/>
-    <w:lsdException w:name="Intense Quote" w:semiHidden="0" w:uiPriority="30" w:unhideWhenUsed="0" w:qFormat="1"/>
-    <w:lsdException w:name="Medium List 2 Accent 1" w:semiHidden="0" w:uiPriority="66" w:unhideWhenUsed="0"/>
-    <w:lsdException w:name="Medium Grid 1 Accent 1" w:semiHidden="0" w:uiPriority="67" w:unhideWhenUsed="0"/>
-    <w:lsdException w:name="Medium Grid 2 Accent 1" w:semiHidden="0" w:uiPriority="68" w:unhideWhenUsed="0"/>
-    <w:lsdException w:name="Medium Grid 3 Accent 1" w:semiHidden="0" w:uiPriority="69" w:unhideWhenUsed="0"/>
-    <w:lsdException w:name="Dark List Accent 1" w:semiHidden="0" w:uiPriority="70" w:unhideWhenUsed="0"/>
-    <w:lsdException w:name="Colorful Shading Accent 1" w:semiHidden="0" w:uiPriority="71" w:unhideWhenUsed="0"/>
-    <w:lsdException w:name="Colorful List Accent 1" w:semiHidden="0" w:uiPriority="72" w:unhideWhenUsed="0"/>
-    <w:lsdException w:name="Colorful Grid Accent 1" w:semiHidden="0" w:uiPriority="73" w:unhideWhenUsed="0"/>
-    <w:lsdException w:name="Light Shading Accent 2" w:semiHidden="0" w:uiPriority="60" w:unhideWhenUsed="0"/>
-    <w:lsdException w:name="Light List Accent 2" w:semiHidden="0" w:uiPriority="61" w:unhideWhenUsed="0"/>
-    <w:lsdException w:name="Light Grid Accent 2" w:semiHidden="0" w:uiPriority="62" w:unhideWhenUsed="0"/>
-    <w:lsdException w:name="Medium Shading 1 Accent 2" w:semiHidden="0" w:uiPriority="63" w:unhideWhenUsed="0"/>
-    <w:lsdException w:name="Medium Shading 2 Accent 2" w:semiHidden="0" w:uiPriority="64" w:unhideWhenUsed="0"/>
-    <w:lsdException w:name="Medium List 1 Accent 2" w:semiHidden="0" w:uiPriority="65" w:unhideWhenUsed="0"/>
-    <w:lsdException w:name="Medium List 2 Accent 2" w:semiHidden="0" w:uiPriority="66" w:unhideWhenUsed="0"/>
-    <w:lsdException w:name="Medium Grid 1 Accent 2" w:semiHidden="0" w:uiPriority="67" w:unhideWhenUsed="0"/>
-    <w:lsdException w:name="Medium Grid 2 Accent 2" w:semiHidden="0" w:uiPriority="68" w:unhideWhenUsed="0"/>
-    <w:lsdException w:name="Medium Grid 3 Accent 2" w:semiHidden="0" w:uiPriority="69" w:unhideWhenUsed="0"/>
-    <w:lsdException w:name="Dark List Accent 2" w:semiHidden="0" w:uiPriority="70" w:unhideWhenUsed="0"/>
-    <w:lsdException w:name="Colorful Shading Accent 2" w:semiHidden="0" w:uiPriority="71" w:unhideWhenUsed="0"/>
-    <w:lsdException w:name="Colorful List Accent 2" w:semiHidden="0" w:uiPriority="72" w:unhideWhenUsed="0"/>
-    <w:lsdException w:name="Colorful Grid Accent 2" w:semiHidden="0" w:uiPriority="73" w:unhideWhenUsed="0"/>
-    <w:lsdException w:name="Light Shading Accent 3" w:semiHidden="0" w:uiPriority="60" w:unhideWhenUsed="0"/>
-    <w:lsdException w:name="Light List Accent 3" w:semiHidden="0" w:uiPriority="61" w:unhideWhenUsed="0"/>
-    <w:lsdException w:name="Light Grid Accent 3" w:semiHidden="0" w:uiPriority="62" w:unhideWhenUsed="0"/>
-    <w:lsdException w:name="Medium Shading 1 Accent 3" w:semiHidden="0" w:uiPriority="63" w:unhideWhenUsed="0"/>
-    <w:lsdException w:name="Medium Shading 2 Accent 3" w:semiHidden="0" w:uiPriority="64" w:unhideWhenUsed="0"/>
-    <w:lsdException w:name="Medium List 1 Accent 3" w:semiHidden="0" w:uiPriority="65" w:unhideWhenUsed="0"/>
-    <w:lsdException w:name="Medium List 2 Accent 3" w:semiHidden="0" w:uiPriority="66" w:unhideWhenUsed="0"/>
-    <w:lsdException w:name="Medium Grid 1 Accent 3" w:semiHidden="0" w:uiPriority="67" w:unhideWhenUsed="0"/>
-    <w:lsdException w:name="Medium Grid 2 Accent 3" w:semiHidden="0" w:uiPriority="68" w:unhideWhenUsed="0"/>
-    <w:lsdException w:name="Medium Grid 3 Accent 3" w:semiHidden="0" w:uiPriority="69" w:unhideWhenUsed="0"/>
-    <w:lsdException w:name="Dark List Accent 3" w:semiHidden="0" w:uiPriority="70" w:unhideWhenUsed="0"/>
-    <w:lsdException w:name="Colorful Shading Accent 3" w:semiHidden="0" w:uiPriority="71" w:unhideWhenUsed="0"/>
-    <w:lsdException w:name="Colorful List Accent 3" w:semiHidden="0" w:uiPriority="72" w:unhideWhenUsed="0"/>
-    <w:lsdException w:name="Colorful Grid Accent 3" w:semiHidden="0" w:uiPriority="73" w:unhideWhenUsed="0"/>
-    <w:lsdException w:name="Light Shading Accent 4" w:semiHidden="0" w:uiPriority="60" w:unhideWhenUsed="0"/>
-    <w:lsdException w:name="Light List Accent 4" w:semiHidden="0" w:uiPriority="61" w:unhideWhenUsed="0"/>
-    <w:lsdException w:name="Light Grid Accent 4" w:semiHidden="0" w:uiPriority="62" w:unhideWhenUsed="0"/>
-    <w:lsdException w:name="Medium Shading 1 Accent 4" w:semiHidden="0" w:uiPriority="63" w:unhideWhenUsed="0"/>
-    <w:lsdException w:name="Medium Shading 2 Accent 4" w:semiHidden="0" w:uiPriority="64" w:unhideWhenUsed="0"/>
-    <w:lsdException w:name="Medium List 1 Accent 4" w:semiHidden="0" w:uiPriority="65" w:unhideWhenUsed="0"/>
-    <w:lsdException w:name="Medium List 2 Accent 4" w:semiHidden="0" w:uiPriority="66" w:unhideWhenUsed="0"/>
-    <w:lsdException w:name="Medium Grid 1 Accent 4" w:semiHidden="0" w:uiPriority="67" w:unhideWhenUsed="0"/>
-    <w:lsdException w:name="Medium Grid 2 Accent 4" w:semiHidden="0" w:uiPriority="68" w:unhideWhenUsed="0"/>
-    <w:lsdException w:name="Medium Grid 3 Accent 4" w:semiHidden="0" w:uiPriority="69" w:unhideWhenUsed="0"/>
-    <w:lsdException w:name="Dark List Accent 4" w:semiHidden="0" w:uiPriority="70" w:unhideWhenUsed="0"/>
-    <w:lsdException w:name="Colorful Shading Accent 4" w:semiHidden="0" w:uiPriority="71" w:unhideWhenUsed="0"/>
-    <w:lsdException w:name="Colorful List Accent 4" w:semiHidden="0" w:uiPriority="72" w:unhideWhenUsed="0"/>
-    <w:lsdException w:name="Colorful Grid Accent 4" w:semiHidden="0" w:uiPriority="73" w:unhideWhenUsed="0"/>
-    <w:lsdException w:name="Light Shading Accent 5" w:semiHidden="0" w:uiPriority="60" w:unhideWhenUsed="0"/>
-    <w:lsdException w:name="Light List Accent 5" w:semiHidden="0" w:uiPriority="61" w:unhideWhenUsed="0"/>
-    <w:lsdException w:name="Light Grid Accent 5" w:semiHidden="0" w:uiPriority="62" w:unhideWhenUsed="0"/>
-    <w:lsdException w:name="Medium Shading 1 Accent 5" w:semiHidden="0" w:uiPriority="63" w:unhideWhenUsed="0"/>
-    <w:lsdException w:name="Medium Shading 2 Accent 5" w:semiHidden="0" w:uiPriority="64" w:unhideWhenUsed="0"/>
-    <w:lsdException w:name="Medium List 1 Accent 5" w:semiHidden="0" w:uiPriority="65" w:unhideWhenUsed="0"/>
-    <w:lsdException w:name="Medium List 2 Accent 5" w:semiHidden="0" w:uiPriority="66" w:unhideWhenUsed="0"/>
-    <w:lsdException w:name="Medium Grid 1 Accent 5" w:semiHidden="0" w:uiPriority="67" w:unhideWhenUsed="0"/>
-    <w:lsdException w:name="Medium Grid 2 Accent 5" w:semiHidden="0" w:uiPriority="68" w:unhideWhenUsed="0"/>
-    <w:lsdException w:name="Medium Grid 3 Accent 5" w:semiHidden="0" w:uiPriority="69" w:unhideWhenUsed="0"/>
-    <w:lsdException w:name="Dark List Accent 5" w:semiHidden="0" w:uiPriority="70" w:unhideWhenUsed="0"/>
-    <w:lsdException w:name="Colorful Shading Accent 5" w:semiHidden="0" w:uiPriority="71" w:unhideWhenUsed="0"/>
-    <w:lsdException w:name="Colorful List Accent 5" w:semiHidden="0" w:uiPriority="72" w:unhideWhenUsed="0"/>
-    <w:lsdException w:name="Colorful Grid Accent 5" w:semiHidden="0" w:uiPriority="73" w:unhideWhenUsed="0"/>
-    <w:lsdException w:name="Light Shading Accent 6" w:semiHidden="0" w:uiPriority="60" w:unhideWhenUsed="0"/>
-    <w:lsdException w:name="Light List Accent 6" w:semiHidden="0" w:uiPriority="61" w:unhideWhenUsed="0"/>
-    <w:lsdException w:name="Light Grid Accent 6" w:semiHidden="0" w:uiPriority="62" w:unhideWhenUsed="0"/>
-    <w:lsdException w:name="Medium Shading 1 Accent 6" w:semiHidden="0" w:uiPriority="63" w:unhideWhenUsed="0"/>
-    <w:lsdException w:name="Medium Shading 2 Accent 6" w:semiHidden="0" w:uiPriority="64" w:unhideWhenUsed="0"/>
-    <w:lsdException w:name="Medium List 1 Accent 6" w:semiHidden="0" w:uiPriority="65" w:unhideWhenUsed="0"/>
-    <w:lsdException w:name="Medium List 2 Accent 6" w:semiHidden="0" w:uiPriority="66" w:unhideWhenUsed="0"/>
-    <w:lsdException w:name="Medium Grid 1 Accent 6" w:semiHidden="0" w:uiPriority="67" w:unhideWhenUsed="0"/>
-    <w:lsdException w:name="Medium Grid 2 Accent 6" w:semiHidden="0" w:uiPriority="68" w:unhideWhenUsed="0"/>
-    <w:lsdException w:name="Medium Grid 3 Accent 6" w:semiHidden="0" w:uiPriority="69" w:unhideWhenUsed="0"/>
-    <w:lsdException w:name="Dark List Accent 6" w:semiHidden="0" w:uiPriority="70" w:unhideWhenUsed="0"/>
-    <w:lsdException w:name="Colorful Shading Accent 6" w:semiHidden="0" w:uiPriority="71" w:unhideWhenUsed="0"/>
-    <w:lsdException w:name="Colorful List Accent 6" w:semiHidden="0" w:uiPriority="72" w:unhideWhenUsed="0"/>
-    <w:lsdException w:name="Colorful Grid Accent 6" w:semiHidden="0" w:uiPriority="73" w:unhideWhenUsed="0"/>
-    <w:lsdException w:name="Subtle Emphasis" w:semiHidden="0" w:uiPriority="19" w:unhideWhenUsed="0" w:qFormat="1"/>
-    <w:lsdException w:name="Intense Emphasis" w:semiHidden="0" w:uiPriority="21" w:unhideWhenUsed="0" w:qFormat="1"/>
-    <w:lsdException w:name="Subtle Reference" w:semiHidden="0" w:uiPriority="31" w:unhideWhenUsed="0" w:qFormat="1"/>
-    <w:lsdException w:name="Intense Reference" w:semiHidden="0" w:uiPriority="32" w:unhideWhenUsed="0" w:qFormat="1"/>
-    <w:lsdException w:name="Book Title" w:semiHidden="0" w:uiPriority="33" w:unhideWhenUsed="0" w:qFormat="1"/>
-    <w:lsdException w:name="Bibliography" w:uiPriority="37"/>
-    <w:lsdException w:name="TOC Heading" w:uiPriority="39" w:qFormat="1"/>
+  <w:latentStyles w:defLockedState="0" w:defUIPriority="99" w:defSemiHidden="0" w:defUnhideWhenUsed="0" w:defQFormat="0" w:count="371">
+    <w:lsdException w:name="Normal" w:uiPriority="0" w:qFormat="1"/>
+    <w:lsdException w:name="heading 1" w:uiPriority="9" w:qFormat="1"/>
+    <w:lsdException w:name="heading 2" w:semiHidden="1" w:uiPriority="9" w:unhideWhenUsed="1" w:qFormat="1"/>
+    <w:lsdException w:name="heading 3" w:semiHidden="1" w:uiPriority="9" w:unhideWhenUsed="1" w:qFormat="1"/>
+    <w:lsdException w:name="heading 4" w:semiHidden="1" w:uiPriority="9" w:unhideWhenUsed="1" w:qFormat="1"/>
+    <w:lsdException w:name="heading 5" w:semiHidden="1" w:uiPriority="9" w:unhideWhenUsed="1" w:qFormat="1"/>
+    <w:lsdException w:name="heading 6" w:semiHidden="1" w:uiPriority="9" w:unhideWhenUsed="1" w:qFormat="1"/>
+    <w:lsdException w:name="heading 7" w:semiHidden="1" w:uiPriority="9" w:unhideWhenUsed="1" w:qFormat="1"/>
+    <w:lsdException w:name="heading 8" w:semiHidden="1" w:uiPriority="9" w:unhideWhenUsed="1" w:qFormat="1"/>
+    <w:lsdException w:name="heading 9" w:semiHidden="1" w:uiPriority="9" w:unhideWhenUsed="1" w:qFormat="1"/>
+    <w:lsdException w:name="index 1" w:semiHidden="1" w:unhideWhenUsed="1"/>
+    <w:lsdException w:name="index 2" w:semiHidden="1" w:unhideWhenUsed="1"/>
+    <w:lsdException w:name="index 3" w:semiHidden="1" w:unhideWhenUsed="1"/>
+    <w:lsdException w:name="index 4" w:semiHidden="1" w:unhideWhenUsed="1"/>
+    <w:lsdException w:name="index 5" w:semiHidden="1" w:unhideWhenUsed="1"/>
+    <w:lsdException w:name="index 6" w:semiHidden="1" w:unhideWhenUsed="1"/>
+    <w:lsdException w:name="index 7" w:semiHidden="1" w:unhideWhenUsed="1"/>
+    <w:lsdException w:name="index 8" w:semiHidden="1" w:unhideWhenUsed="1"/>
+    <w:lsdException w:name="index 9" w:semiHidden="1" w:unhideWhenUsed="1"/>
+    <w:lsdException w:name="toc 1" w:semiHidden="1" w:uiPriority="39" w:unhideWhenUsed="1"/>
+    <w:lsdException w:name="toc 2" w:semiHidden="1" w:uiPriority="39" w:unhideWhenUsed="1"/>
+    <w:lsdException w:name="toc 3" w:semiHidden="1" w:uiPriority="39" w:unhideWhenUsed="1"/>
+    <w:lsdException w:name="toc 4" w:semiHidden="1" w:uiPriority="39" w:unhideWhenUsed="1"/>
+    <w:lsdException w:name="toc 5" w:semiHidden="1" w:uiPriority="39" w:unhideWhenUsed="1"/>
+    <w:lsdException w:name="toc 6" w:semiHidden="1" w:uiPriority="39" w:unhideWhenUsed="1"/>
+    <w:lsdException w:name="toc 7" w:semiHidden="1" w:uiPriority="39" w:unhideWhenUsed="1"/>
+    <w:lsdException w:name="toc 8" w:semiHidden="1" w:uiPriority="39" w:unhideWhenUsed="1"/>
+    <w:lsdException w:name="toc 9" w:semiHidden="1" w:uiPriority="39" w:unhideWhenUsed="1"/>
+    <w:lsdException w:name="Normal Indent" w:semiHidden="1" w:unhideWhenUsed="1"/>
+    <w:lsdException w:name="footnote text" w:semiHidden="1" w:unhideWhenUsed="1"/>
+    <w:lsdException w:name="annotation text" w:semiHidden="1" w:unhideWhenUsed="1"/>
+    <w:lsdException w:name="header" w:semiHidden="1" w:unhideWhenUsed="1"/>
+    <w:lsdException w:name="footer" w:semiHidden="1" w:unhideWhenUsed="1"/>
+    <w:lsdException w:name="index heading" w:semiHidden="1" w:unhideWhenUsed="1"/>
+    <w:lsdException w:name="caption" w:semiHidden="1" w:uiPriority="35" w:unhideWhenUsed="1" w:qFormat="1"/>
+    <w:lsdException w:name="table of figures" w:semiHidden="1" w:unhideWhenUsed="1"/>
+    <w:lsdException w:name="envelope address" w:semiHidden="1" w:unhideWhenUsed="1"/>
+    <w:lsdException w:name="envelope return" w:semiHidden="1" w:unhideWhenUsed="1"/>
+    <w:lsdException w:name="footnote reference" w:semiHidden="1" w:unhideWhenUsed="1"/>
+    <w:lsdException w:name="annotation reference" w:semiHidden="1" w:unhideWhenUsed="1"/>
+    <w:lsdException w:name="line number" w:semiHidden="1" w:unhideWhenUsed="1"/>
+    <w:lsdException w:name="page number" w:semiHidden="1" w:unhideWhenUsed="1"/>
+    <w:lsdException w:name="endnote reference" w:semiHidden="1" w:unhideWhenUsed="1"/>
+    <w:lsdException w:name="endnote text" w:semiHidden="1" w:unhideWhenUsed="1"/>
+    <w:lsdException w:name="table of authorities" w:semiHidden="1" w:unhideWhenUsed="1"/>
+    <w:lsdException w:name="macro" w:semiHidden="1" w:unhideWhenUsed="1"/>
+    <w:lsdException w:name="toa heading" w:semiHidden="1" w:unhideWhenUsed="1"/>
+    <w:lsdException w:name="List" w:semiHidden="1" w:unhideWhenUsed="1"/>
+    <w:lsdException w:name="List Bullet" w:semiHidden="1" w:unhideWhenUsed="1"/>
+    <w:lsdException w:name="List Number" w:semiHidden="1" w:unhideWhenUsed="1"/>
+    <w:lsdException w:name="List 2" w:semiHidden="1" w:unhideWhenUsed="1"/>
+    <w:lsdException w:name="List 3" w:semiHidden="1" w:unhideWhenUsed="1"/>
+    <w:lsdException w:name="List 4" w:semiHidden="1" w:unhideWhenUsed="1"/>
+    <w:lsdException w:name="List 5" w:semiHidden="1" w:unhideWhenUsed="1"/>
+    <w:lsdException w:name="List Bullet 2" w:semiHidden="1" w:unhideWhenUsed="1"/>
+    <w:lsdException w:name="List Bullet 3" w:semiHidden="1" w:unhideWhenUsed="1"/>
+    <w:lsdException w:name="List Bullet 4" w:semiHidden="1" w:unhideWhenUsed="1"/>
+    <w:lsdException w:name="List Bullet 5" w:semiHidden="1" w:unhideWhenUsed="1"/>
+    <w:lsdException w:name="List Number 2" w:semiHidden="1" w:unhideWhenUsed="1"/>
+    <w:lsdException w:name="List Number 3" w:semiHidden="1" w:unhideWhenUsed="1"/>
+    <w:lsdException w:name="List Number 4" w:semiHidden="1" w:unhideWhenUsed="1"/>
+    <w:lsdException w:name="List Number 5" w:semiHidden="1" w:unhideWhenUsed="1"/>
+    <w:lsdException w:name="Title" w:uiPriority="10" w:qFormat="1"/>
+    <w:lsdException w:name="Closing" w:semiHidden="1" w:unhideWhenUsed="1"/>
+    <w:lsdException w:name="Signature" w:semiHidden="1" w:unhideWhenUsed="1"/>
+    <w:lsdException w:name="Default Paragraph Font" w:semiHidden="1" w:uiPriority="1" w:unhideWhenUsed="1"/>
+    <w:lsdException w:name="Body Text" w:semiHidden="1" w:unhideWhenUsed="1"/>
+    <w:lsdException w:name="Body Text Indent" w:semiHidden="1" w:unhideWhenUsed="1"/>
+    <w:lsdException w:name="List Continue" w:semiHidden="1" w:unhideWhenUsed="1"/>
+    <w:lsdException w:name="List Continue 2" w:semiHidden="1" w:unhideWhenUsed="1"/>
+    <w:lsdException w:name="List Continue 3" w:semiHidden="1" w:unhideWhenUsed="1"/>
+    <w:lsdException w:name="List Continue 4" w:semiHidden="1" w:unhideWhenUsed="1"/>
+    <w:lsdException w:name="List Continue 5" w:semiHidden="1" w:unhideWhenUsed="1"/>
+    <w:lsdException w:name="Message Header" w:semiHidden="1" w:unhideWhenUsed="1"/>
+    <w:lsdException w:name="Subtitle" w:uiPriority="11" w:qFormat="1"/>
+    <w:lsdException w:name="Salutation" w:semiHidden="1" w:unhideWhenUsed="1"/>
+    <w:lsdException w:name="Date" w:semiHidden="1" w:unhideWhenUsed="1"/>
+    <w:lsdException w:name="Body Text First Indent" w:semiHidden="1" w:unhideWhenUsed="1"/>
+    <w:lsdException w:name="Body Text First Indent 2" w:semiHidden="1" w:unhideWhenUsed="1"/>
+    <w:lsdException w:name="Note Heading" w:semiHidden="1" w:unhideWhenUsed="1"/>
+    <w:lsdException w:name="Body Text 2" w:semiHidden="1" w:unhideWhenUsed="1"/>
+    <w:lsdException w:name="Body Text 3" w:semiHidden="1" w:unhideWhenUsed="1"/>
+    <w:lsdException w:name="Body Text Indent 2" w:semiHidden="1" w:unhideWhenUsed="1"/>
+    <w:lsdException w:name="Body Text Indent 3" w:semiHidden="1" w:unhideWhenUsed="1"/>
+    <w:lsdException w:name="Block Text" w:semiHidden="1" w:unhideWhenUsed="1"/>
+    <w:lsdException w:name="Hyperlink" w:semiHidden="1" w:unhideWhenUsed="1"/>
+    <w:lsdException w:name="FollowedHyperlink" w:semiHidden="1" w:unhideWhenUsed="1"/>
+    <w:lsdException w:name="Strong" w:uiPriority="22" w:qFormat="1"/>
+    <w:lsdException w:name="Emphasis" w:uiPriority="20" w:qFormat="1"/>
+    <w:lsdException w:name="Document Map" w:semiHidden="1" w:unhideWhenUsed="1"/>
+    <w:lsdException w:name="Plain Text" w:semiHidden="1" w:unhideWhenUsed="1"/>
+    <w:lsdException w:name="E-mail Signature" w:semiHidden="1" w:unhideWhenUsed="1"/>
+    <w:lsdException w:name="HTML Top of Form" w:semiHidden="1" w:unhideWhenUsed="1"/>
+    <w:lsdException w:name="HTML Bottom of Form" w:semiHidden="1" w:unhideWhenUsed="1"/>
+    <w:lsdException w:name="Normal (Web)" w:semiHidden="1" w:unhideWhenUsed="1"/>
+    <w:lsdException w:name="HTML Acronym" w:semiHidden="1" w:unhideWhenUsed="1"/>
+    <w:lsdException w:name="HTML Address" w:semiHidden="1" w:unhideWhenUsed="1"/>
+    <w:lsdException w:name="HTML Cite" w:semiHidden="1" w:unhideWhenUsed="1"/>
+    <w:lsdException w:name="HTML Code" w:semiHidden="1" w:unhideWhenUsed="1"/>
+    <w:lsdException w:name="HTML Definition" w:semiHidden="1" w:unhideWhenUsed="1"/>
+    <w:lsdException w:name="HTML Keyboard" w:semiHidden="1" w:unhideWhenUsed="1"/>
+    <w:lsdException w:name="HTML Preformatted" w:semiHidden="1" w:unhideWhenUsed="1"/>
+    <w:lsdException w:name="HTML Sample" w:semiHidden="1" w:unhideWhenUsed="1"/>
+    <w:lsdException w:name="HTML Typewriter" w:semiHidden="1" w:unhideWhenUsed="1"/>
+    <w:lsdException w:name="HTML Variable" w:semiHidden="1" w:unhideWhenUsed="1"/>
+    <w:lsdException w:name="Normal Table" w:semiHidden="1" w:unhideWhenUsed="1"/>
+    <w:lsdException w:name="annotation subject" w:semiHidden="1" w:unhideWhenUsed="1"/>
+    <w:lsdException w:name="No List" w:semiHidden="1" w:unhideWhenUsed="1"/>
+    <w:lsdException w:name="Outline List 1" w:semiHidden="1" w:unhideWhenUsed="1"/>
+    <w:lsdException w:name="Outline List 2" w:semiHidden="1" w:unhideWhenUsed="1"/>
+    <w:lsdException w:name="Outline List 3" w:semiHidden="1" w:unhideWhenUsed="1"/>
+    <w:lsdException w:name="Table Simple 1" w:semiHidden="1" w:unhideWhenUsed="1"/>
+    <w:lsdException w:name="Table Simple 2" w:semiHidden="1" w:unhideWhenUsed="1"/>
+    <w:lsdException w:name="Table Simple 3" w:semiHidden="1" w:unhideWhenUsed="1"/>
+    <w:lsdException w:name="Table Classic 1" w:semiHidden="1" w:unhideWhenUsed="1"/>
+    <w:lsdException w:name="Table Classic 2" w:semiHidden="1" w:unhideWhenUsed="1"/>
+    <w:lsdException w:name="Table Classic 3" w:semiHidden="1" w:unhideWhenUsed="1"/>
+    <w:lsdException w:name="Table Classic 4" w:semiHidden="1" w:unhideWhenUsed="1"/>
+    <w:lsdException w:name="Table Colorful 1" w:semiHidden="1" w:unhideWhenUsed="1"/>
+    <w:lsdException w:name="Table Colorful 2" w:semiHidden="1" w:unhideWhenUsed="1"/>
+    <w:lsdException w:name="Table Colorful 3" w:semiHidden="1" w:unhideWhenUsed="1"/>
+    <w:lsdException w:name="Table Columns 1" w:semiHidden="1" w:unhideWhenUsed="1"/>
+    <w:lsdException w:name="Table Columns 2" w:semiHidden="1" w:unhideWhenUsed="1"/>
+    <w:lsdException w:name="Table Columns 3" w:semiHidden="1" w:unhideWhenUsed="1"/>
+    <w:lsdException w:name="Table Columns 4" w:semiHidden="1" w:unhideWhenUsed="1"/>
+    <w:lsdException w:name="Table Columns 5" w:semiHidden="1" w:unhideWhenUsed="1"/>
+    <w:lsdException w:name="Table Grid 1" w:semiHidden="1" w:unhideWhenUsed="1"/>
+    <w:lsdException w:name="Table Grid 2" w:semiHidden="1" w:unhideWhenUsed="1"/>
+    <w:lsdException w:name="Table Grid 3" w:semiHidden="1" w:unhideWhenUsed="1"/>
+    <w:lsdException w:name="Table Grid 4" w:semiHidden="1" w:unhideWhenUsed="1"/>
+    <w:lsdException w:name="Table Grid 5" w:semiHidden="1" w:unhideWhenUsed="1"/>
+    <w:lsdException w:name="Table Grid 6" w:semiHidden="1" w:unhideWhenUsed="1"/>
+    <w:lsdException w:name="Table Grid 7" w:semiHidden="1" w:unhideWhenUsed="1"/>
+    <w:lsdException w:name="Table Grid 8" w:semiHidden="1" w:unhideWhenUsed="1"/>
+    <w:lsdException w:name="Table List 1" w:semiHidden="1" w:unhideWhenUsed="1"/>
+    <w:lsdException w:name="Table List 2" w:semiHidden="1" w:unhideWhenUsed="1"/>
+    <w:lsdException w:name="Table List 3" w:semiHidden="1" w:unhideWhenUsed="1"/>
+    <w:lsdException w:name="Table List 4" w:semiHidden="1" w:unhideWhenUsed="1"/>
+    <w:lsdException w:name="Table List 5" w:semiHidden="1" w:unhideWhenUsed="1"/>
+    <w:lsdException w:name="Table List 6" w:semiHidden="1" w:unhideWhenUsed="1"/>
+    <w:lsdException w:name="Table List 7" w:semiHidden="1" w:unhideWhenUsed="1"/>
+    <w:lsdException w:name="Table List 8" w:semiHidden="1" w:unhideWhenUsed="1"/>
+    <w:lsdException w:name="Table 3D effects 1" w:semiHidden="1" w:unhideWhenUsed="1"/>
+    <w:lsdException w:name="Table 3D effects 2" w:semiHidden="1" w:unhideWhenUsed="1"/>
+    <w:lsdException w:name="Table 3D effects 3" w:semiHidden="1" w:unhideWhenUsed="1"/>
+    <w:lsdException w:name="Table Contemporary" w:semiHidden="1" w:unhideWhenUsed="1"/>
+    <w:lsdException w:name="Table Elegant" w:semiHidden="1" w:unhideWhenUsed="1"/>
+    <w:lsdException w:name="Table Professional" w:semiHidden="1" w:unhideWhenUsed="1"/>
+    <w:lsdException w:name="Table Subtle 1" w:semiHidden="1" w:unhideWhenUsed="1"/>
+    <w:lsdException w:name="Table Subtle 2" w:semiHidden="1" w:unhideWhenUsed="1"/>
+    <w:lsdException w:name="Table Web 1" w:semiHidden="1" w:unhideWhenUsed="1"/>
+    <w:lsdException w:name="Table Web 2" w:semiHidden="1" w:unhideWhenUsed="1"/>
+    <w:lsdException w:name="Table Web 3" w:semiHidden="1" w:unhideWhenUsed="1"/>
+    <w:lsdException w:name="Balloon Text" w:semiHidden="1" w:unhideWhenUsed="1"/>
+    <w:lsdException w:name="Table Grid" w:uiPriority="39"/>
+    <w:lsdException w:name="Table Theme" w:semiHidden="1" w:unhideWhenUsed="1"/>
+    <w:lsdException w:name="Placeholder Text" w:semiHidden="1"/>
+    <w:lsdException w:name="No Spacing" w:uiPriority="1" w:qFormat="1"/>
+    <w:lsdException w:name="Light Shading" w:uiPriority="60"/>
+    <w:lsdException w:name="Light List" w:uiPriority="61"/>
+    <w:lsdException w:name="Light Grid" w:uiPriority="62"/>
+    <w:lsdException w:name="Medium Shading 1" w:uiPriority="63"/>
+    <w:lsdException w:name="Medium Shading 2" w:uiPriority="64"/>
+    <w:lsdException w:name="Medium List 1" w:uiPriority="65"/>
+    <w:lsdException w:name="Medium List 2" w:uiPriority="66"/>
+    <w:lsdException w:name="Medium Grid 1" w:uiPriority="67"/>
+    <w:lsdException w:name="Medium Grid 2" w:uiPriority="68"/>
+    <w:lsdException w:name="Medium Grid 3" w:uiPriority="69"/>
+    <w:lsdException w:name="Dark List" w:uiPriority="70"/>
+    <w:lsdException w:name="Colorful Shading" w:uiPriority="71"/>
+    <w:lsdException w:name="Colorful List" w:uiPriority="72"/>
+    <w:lsdException w:name="Colorful Grid" w:uiPriority="73"/>
+    <w:lsdException w:name="Light Shading Accent 1" w:uiPriority="60"/>
+    <w:lsdException w:name="Light List Accent 1" w:uiPriority="61"/>
+    <w:lsdException w:name="Light Grid Accent 1" w:uiPriority="62"/>
+    <w:lsdException w:name="Medium Shading 1 Accent 1" w:uiPriority="63"/>
+    <w:lsdException w:name="Medium Shading 2 Accent 1" w:uiPriority="64"/>
+    <w:lsdException w:name="Medium List 1 Accent 1" w:uiPriority="65"/>
+    <w:lsdException w:name="Revision" w:semiHidden="1"/>
+    <w:lsdException w:name="List Paragraph" w:uiPriority="34" w:qFormat="1"/>
+    <w:lsdException w:name="Quote" w:uiPriority="29" w:qFormat="1"/>
+    <w:lsdException w:name="Intense Quote" w:uiPriority="30" w:qFormat="1"/>
+    <w:lsdException w:name="Medium List 2 Accent 1" w:uiPriority="66"/>
+    <w:lsdException w:name="Medium Grid 1 Accent 1" w:uiPriority="67"/>
+    <w:lsdException w:name="Medium Grid 2 Accent 1" w:uiPriority="68"/>
+    <w:lsdException w:name="Medium Grid 3 Accent 1" w:uiPriority="69"/>
+    <w:lsdException w:name="Dark List Accent 1" w:uiPriority="70"/>
+    <w:lsdException w:name="Colorful Shading Accent 1" w:uiPriority="71"/>
+    <w:lsdException w:name="Colorful List Accent 1" w:uiPriority="72"/>
+    <w:lsdException w:name="Colorful Grid Accent 1" w:uiPriority="73"/>
+    <w:lsdException w:name="Light Shading Accent 2" w:uiPriority="60"/>
+    <w:lsdException w:name="Light List Accent 2" w:uiPriority="61"/>
+    <w:lsdException w:name="Light Grid Accent 2" w:uiPriority="62"/>
+    <w:lsdException w:name="Medium Shading 1 Accent 2" w:uiPriority="63"/>
+    <w:lsdException w:name="Medium Shading 2 Accent 2" w:uiPriority="64"/>
+    <w:lsdException w:name="Medium List 1 Accent 2" w:uiPriority="65"/>
+    <w:lsdException w:name="Medium List 2 Accent 2" w:uiPriority="66"/>
+    <w:lsdException w:name="Medium Grid 1 Accent 2" w:uiPriority="67"/>
+    <w:lsdException w:name="Medium Grid 2 Accent 2" w:uiPriority="68"/>
+    <w:lsdException w:name="Medium Grid 3 Accent 2" w:uiPriority="69"/>
+    <w:lsdException w:name="Dark List Accent 2" w:uiPriority="70"/>
+    <w:lsdException w:name="Colorful Shading Accent 2" w:uiPriority="71"/>
+    <w:lsdException w:name="Colorful List Accent 2" w:uiPriority="72"/>
+    <w:lsdException w:name="Colorful Grid Accent 2" w:uiPriority="73"/>
+    <w:lsdException w:name="Light Shading Accent 3" w:uiPriority="60"/>
+    <w:lsdException w:name="Light List Accent 3" w:uiPriority="61"/>
+    <w:lsdException w:name="Light Grid Accent 3" w:uiPriority="62"/>
+    <w:lsdException w:name="Medium Shading 1 Accent 3" w:uiPriority="63"/>
+    <w:lsdException w:name="Medium Shading 2 Accent 3" w:uiPriority="64"/>
+    <w:lsdException w:name="Medium List 1 Accent 3" w:uiPriority="65"/>
+    <w:lsdException w:name="Medium List 2 Accent 3" w:uiPriority="66"/>
+    <w:lsdException w:name="Medium Grid 1 Accent 3" w:uiPriority="67"/>
+    <w:lsdException w:name="Medium Grid 2 Accent 3" w:uiPriority="68"/>
+    <w:lsdException w:name="Medium Grid 3 Accent 3" w:uiPriority="69"/>
+    <w:lsdException w:name="Dark List Accent 3" w:uiPriority="70"/>
+    <w:lsdException w:name="Colorful Shading Accent 3" w:uiPriority="71"/>
+    <w:lsdException w:name="Colorful List Accent 3" w:uiPriority="72"/>
+    <w:lsdException w:name="Colorful Grid Accent 3" w:uiPriority="73"/>
+    <w:lsdException w:name="Light Shading Accent 4" w:uiPriority="60"/>
+    <w:lsdException w:name="Light List Accent 4" w:uiPriority="61"/>
+    <w:lsdException w:name="Light Grid Accent 4" w:uiPriority="62"/>
+    <w:lsdException w:name="Medium Shading 1 Accent 4" w:uiPriority="63"/>
+    <w:lsdException w:name="Medium Shading 2 Accent 4" w:uiPriority="64"/>
+    <w:lsdException w:name="Medium List 1 Accent 4" w:uiPriority="65"/>
+    <w:lsdException w:name="Medium List 2 Accent 4" w:uiPriority="66"/>
+    <w:lsdException w:name="Medium Grid 1 Accent 4" w:uiPriority="67"/>
+    <w:lsdException w:name="Medium Grid 2 Accent 4" w:uiPriority="68"/>
+    <w:lsdException w:name="Medium Grid 3 Accent 4" w:uiPriority="69"/>
+    <w:lsdException w:name="Dark List Accent 4" w:uiPriority="70"/>
+    <w:lsdException w:name="Colorful Shading Accent 4" w:uiPriority="71"/>
+    <w:lsdException w:name="Colorful List Accent 4" w:uiPriority="72"/>
+    <w:lsdException w:name="Colorful Grid Accent 4" w:uiPriority="73"/>
+    <w:lsdException w:name="Light Shading Accent 5" w:uiPriority="60"/>
+    <w:lsdException w:name="Light List Accent 5" w:uiPriority="61"/>
+    <w:lsdException w:name="Light Grid Accent 5" w:uiPriority="62"/>
+    <w:lsdException w:name="Medium Shading 1 Accent 5" w:uiPriority="63"/>
+    <w:lsdException w:name="Medium Shading 2 Accent 5" w:uiPriority="64"/>
+    <w:lsdException w:name="Medium List 1 Accent 5" w:uiPriority="65"/>
+    <w:lsdException w:name="Medium List 2 Accent 5" w:uiPriority="66"/>
+    <w:lsdException w:name="Medium Grid 1 Accent 5" w:uiPriority="67"/>
+    <w:lsdException w:name="Medium Grid 2 Accent 5" w:uiPriority="68"/>
+    <w:lsdException w:name="Medium Grid 3 Accent 5" w:uiPriority="69"/>
+    <w:lsdException w:name="Dark List Accent 5" w:uiPriority="70"/>
+    <w:lsdException w:name="Colorful Shading Accent 5" w:uiPriority="71"/>
+    <w:lsdException w:name="Colorful List Accent 5" w:uiPriority="72"/>
+    <w:lsdException w:name="Colorful Grid Accent 5" w:uiPriority="73"/>
+    <w:lsdException w:name="Light Shading Accent 6" w:uiPriority="60"/>
+    <w:lsdException w:name="Light List Accent 6" w:uiPriority="61"/>
+    <w:lsdException w:name="Light Grid Accent 6" w:uiPriority="62"/>
+    <w:lsdException w:name="Medium Shading 1 Accent 6" w:uiPriority="63"/>
+    <w:lsdException w:name="Medium Shading 2 Accent 6" w:uiPriority="64"/>
+    <w:lsdException w:name="Medium List 1 Accent 6" w:uiPriority="65"/>
+    <w:lsdException w:name="Medium List 2 Accent 6" w:uiPriority="66"/>
+    <w:lsdException w:name="Medium Grid 1 Accent 6" w:uiPriority="67"/>
+    <w:lsdException w:name="Medium Grid 2 Accent 6" w:uiPriority="68"/>
+    <w:lsdException w:name="Medium Grid 3 Accent 6" w:uiPriority="69"/>
+    <w:lsdException w:name="Dark List Accent 6" w:uiPriority="70"/>
+    <w:lsdException w:name="Colorful Shading Accent 6" w:uiPriority="71"/>
+    <w:lsdException w:name="Colorful List Accent 6" w:uiPriority="72"/>
+    <w:lsdException w:name="Colorful Grid Accent 6" w:uiPriority="73"/>
+    <w:lsdException w:name="Subtle Emphasis" w:uiPriority="19" w:qFormat="1"/>
+    <w:lsdException w:name="Intense Emphasis" w:uiPriority="21" w:qFormat="1"/>
+    <w:lsdException w:name="Subtle Reference" w:uiPriority="31" w:qFormat="1"/>
+    <w:lsdException w:name="Intense Reference" w:uiPriority="32" w:qFormat="1"/>
+    <w:lsdException w:name="Book Title" w:uiPriority="33" w:qFormat="1"/>
+    <w:lsdException w:name="Bibliography" w:semiHidden="1" w:uiPriority="37" w:unhideWhenUsed="1"/>
+    <w:lsdException w:name="TOC Heading" w:semiHidden="1" w:uiPriority="39" w:unhideWhenUsed="1" w:qFormat="1"/>
+    <w:lsdException w:name="Grid Table 4" w:uiPriority="49"/>
+    <w:lsdException w:name="Grid Table 5 Dark" w:uiPriority="50"/>
+    <w:lsdException w:name="Grid Table 6 Colorful" w:uiPriority="51"/>
+    <w:lsdException w:name="Grid Table 7 Colorful" w:uiPriority="52"/>
+    <w:lsdException w:name="Grid Table 1 Light Accent 1" w:uiPriority="46"/>
+    <w:lsdException w:name="Grid Table 2 Accent 1" w:uiPriority="47"/>
+    <w:lsdException w:name="Grid Table 3 Accent 1" w:uiPriority="48"/>
+    <w:lsdException w:name="Grid Table 4 Accent 1" w:uiPriority="49"/>
+    <w:lsdException w:name="Grid Table 5 Dark Accent 1" w:uiPriority="50"/>
+    <w:lsdException w:name="Grid Table 6 Colorful Accent 1" w:uiPriority="51"/>
+    <w:lsdException w:name="Grid Table 7 Colorful Accent 1" w:uiPriority="52"/>
+    <w:lsdException w:name="Grid Table 1 Light Accent 2" w:uiPriority="46"/>
+    <w:lsdException w:name="Grid Table 2 Accent 2" w:uiPriority="47"/>
+    <w:lsdException w:name="Grid Table 3 Accent 2" w:uiPriority="48"/>
+    <w:lsdException w:name="Grid Table 4 Accent 2" w:uiPriority="49"/>
+    <w:lsdException w:name="Grid Table 5 Dark Accent 2" w:uiPriority="50"/>
+    <w:lsdException w:name="Grid Table 6 Colorful Accent 2" w:uiPriority="51"/>
+    <w:lsdException w:name="Grid Table 7 Colorful Accent 2" w:uiPriority="52"/>
+    <w:lsdException w:name="Grid Table 1 Light Accent 3" w:uiPriority="46"/>
+    <w:lsdException w:name="Grid Table 2 Accent 3" w:uiPriority="47"/>
+    <w:lsdException w:name="Grid Table 3 Accent 3" w:uiPriority="48"/>
+    <w:lsdException w:name="Grid Table 4 Accent 3" w:uiPriority="49"/>
+    <w:lsdException w:name="Grid Table 5 Dark Accent 3" w:uiPriority="50"/>
+    <w:lsdException w:name="Grid Table 6 Colorful Accent 3" w:uiPriority="51"/>
+    <w:lsdException w:name="Grid Table 7 Colorful Accent 3" w:uiPriority="52"/>
+    <w:lsdException w:name="Grid Table 1 Light Accent 4" w:uiPriority="46"/>
+    <w:lsdException w:name="Grid Table 2 Accent 4" w:uiPriority="47"/>
+    <w:lsdException w:name="Grid Table 3 Accent 4" w:uiPriority="48"/>
+    <w:lsdException w:name="Grid Table 4 Accent 4" w:uiPriority="49"/>
+    <w:lsdException w:name="Grid Table 5 Dark Accent 4" w:uiPriority="50"/>
+    <w:lsdException w:name="Grid Table 6 Colorful Accent 4" w:uiPriority="51"/>
+    <w:lsdException w:name="Grid Table 7 Colorful Accent 4" w:uiPriority="52"/>
+    <w:lsdException w:name="Grid Table 1 Light Accent 5" w:uiPriority="46"/>
+    <w:lsdException w:name="Grid Table 2 Accent 5" w:uiPriority="47"/>
+    <w:lsdException w:name="Grid Table 3 Accent 5" w:uiPriority="48"/>
+    <w:lsdException w:name="Grid Table 4 Accent 5" w:uiPriority="49"/>
+    <w:lsdException w:name="Grid Table 5 Dark Accent 5" w:uiPriority="50"/>
+    <w:lsdException w:name="Grid Table 6 Colorful Accent 5" w:uiPriority="51"/>
+    <w:lsdException w:name="Grid Table 7 Colorful Accent 5" w:uiPriority="52"/>
+    <w:lsdException w:name="Grid Table 1 Light Accent 6" w:uiPriority="46"/>
+    <w:lsdException w:name="Grid Table 2 Accent 6" w:uiPriority="47"/>
+    <w:lsdException w:name="Grid Table 3 Accent 6" w:uiPriority="48"/>
+    <w:lsdException w:name="Grid Table 4 Accent 6" w:uiPriority="49"/>
+    <w:lsdException w:name="Grid Table 5 Dark Accent 6" w:uiPriority="50"/>
+    <w:lsdException w:name="Grid Table 6 Colorful Accent 6" w:uiPriority="51"/>
+    <w:lsdException w:name="Grid Table 7 Colorful Accent 6" w:uiPriority="52"/>
+    <w:lsdException w:name="List Table 1 Light" w:uiPriority="46"/>
+    <w:lsdException w:name="List Table 2" w:uiPriority="47"/>
+    <w:lsdException w:name="List Table 3" w:uiPriority="48"/>
+    <w:lsdException w:name="List Table 4" w:uiPriority="49"/>
+    <w:lsdException w:name="List Table 5 Dark" w:uiPriority="50"/>
+    <w:lsdException w:name="List Table 6 Colorful" w:uiPriority="51"/>
+    <w:lsdException w:name="List Table 7 Colorful" w:uiPriority="52"/>
+    <w:lsdException w:name="List Table 1 Light Accent 1" w:uiPriority="46"/>
+    <w:lsdException w:name="List Table 2 Accent 1" w:uiPriority="47"/>
+    <w:lsdException w:name="List Table 3 Accent 1" w:uiPriority="48"/>
+    <w:lsdException w:name="List Table 4 Accent 1" w:uiPriority="49"/>
+    <w:lsdException w:name="List Table 5 Dark Accent 1" w:uiPriority="50"/>
+    <w:lsdException w:name="List Table 6 Colorful Accent 1" w:uiPriority="51"/>
+    <w:lsdException w:name="List Table 7 Colorful Accent 1" w:uiPriority="52"/>
+    <w:lsdException w:name="List Table 1 Light Accent 2" w:uiPriority="46"/>
+    <w:lsdException w:name="List Table 2 Accent 2" w:uiPriority="47"/>
+    <w:lsdException w:name="List Table 3 Accent 2" w:uiPriority="48"/>
+    <w:lsdException w:name="List Table 4 Accent 2" w:uiPriority="49"/>
+    <w:lsdException w:name="List Table 5 Dark Accent 2" w:uiPriority="50"/>
+    <w:lsdException w:name="List Table 6 Colorful Accent 2" w:uiPriority="51"/>
+    <w:lsdException w:name="List Table 7 Colorful Accent 2" w:uiPriority="52"/>
+    <w:lsdException w:name="List Table 1 Light Accent 3" w:uiPriority="46"/>
+    <w:lsdException w:name="List Table 2 Accent 3" w:uiPriority="47"/>
+    <w:lsdException w:name="List Table 3 Accent 3" w:uiPriority="48"/>
+    <w:lsdException w:name="List Table 4 Accent 3" w:uiPriority="49"/>
+    <w:lsdException w:name="List Table 5 Dark Accent 3" w:uiPriority="50"/>
+    <w:lsdException w:name="List Table 6 Colorful Accent 3" w:uiPriority="51"/>
+    <w:lsdException w:name="List Table 7 Colorful Accent 3" w:uiPriority="52"/>
+    <w:lsdException w:name="List Table 1 Light Accent 4" w:uiPriority="46"/>
+    <w:lsdException w:name="List Table 2 Accent 4" w:uiPriority="47"/>
+    <w:lsdException w:name="List Table 3 Accent 4" w:uiPriority="48"/>
+    <w:lsdException w:name="List Table 4 Accent 4" w:uiPriority="49"/>
+    <w:lsdException w:name="List Table 5 Dark Accent 4" w:uiPriority="50"/>
+    <w:lsdException w:name="List Table 6 Colorful Accent 4" w:uiPriority="51"/>
+    <w:lsdException w:name="List Table 7 Colorful Accent 4" w:uiPriority="52"/>
+    <w:lsdException w:name="List Table 1 Light Accent 5" w:uiPriority="46"/>
+    <w:lsdException w:name="List Table 2 Accent 5" w:uiPriority="47"/>
+    <w:lsdException w:name="List Table 3 Accent 5" w:uiPriority="48"/>
+    <w:lsdException w:name="List Table 4 Accent 5" w:uiPriority="49"/>
+    <w:lsdException w:name="List Table 5 Dark Accent 5" w:uiPriority="50"/>
+    <w:lsdException w:name="List Table 6 Colorful Accent 5" w:uiPriority="51"/>
+    <w:lsdException w:name="List Table 7 Colorful Accent 5" w:uiPriority="52"/>
+    <w:lsdException w:name="List Table 1 Light Accent 6" w:uiPriority="46"/>
+    <w:lsdException w:name="List Table 2 Accent 6" w:uiPriority="47"/>
+    <w:lsdException w:name="List Table 3 Accent 6" w:uiPriority="48"/>
+    <w:lsdException w:name="List Table 4 Accent 6" w:uiPriority="49"/>
+    <w:lsdException w:name="List Table 5 Dark Accent 6" w:uiPriority="50"/>
+    <w:lsdException w:name="List Table 6 Colorful Accent 6" w:uiPriority="51"/>
+    <w:lsdException w:name="List Table 7 Colorful Accent 6" w:uiPriority="52"/>
   </w:latentStyles>
   <w:style w:type="paragraph" w:default="1" w:styleId="Normal">
     <w:name w:val="Normal"/>
@@ -1183,7 +1378,6 @@
       <w:spacing w:after="0" w:line="240" w:lineRule="auto"/>
     </w:pPr>
     <w:tblPr>
-      <w:tblInd w:w="0" w:type="dxa"/>
       <w:tblBorders>
         <w:top w:val="single" w:sz="4" w:space="0" w:color="auto"/>
         <w:left w:val="single" w:sz="4" w:space="0" w:color="auto"/>
@@ -1192,299 +1386,6 @@
         <w:insideH w:val="single" w:sz="4" w:space="0" w:color="auto"/>
         <w:insideV w:val="single" w:sz="4" w:space="0" w:color="auto"/>
       </w:tblBorders>
-      <w:tblCellMar>
-        <w:top w:w="0" w:type="dxa"/>
-        <w:left w:w="108" w:type="dxa"/>
-        <w:bottom w:w="0" w:type="dxa"/>
-        <w:right w:w="108" w:type="dxa"/>
-      </w:tblCellMar>
-    </w:tblPr>
-  </w:style>
-  <w:style w:type="character" w:customStyle="1" w:styleId="Ttulo1Car">
-    <w:name w:val="Título 1 Car"/>
-    <w:basedOn w:val="Fuentedeprrafopredeter"/>
-    <w:link w:val="Ttulo1"/>
-    <w:uiPriority w:val="9"/>
-    <w:rsid w:val="00F47B13"/>
-    <w:rPr>
-      <w:rFonts w:asciiTheme="majorHAnsi" w:eastAsiaTheme="majorEastAsia" w:hAnsiTheme="majorHAnsi" w:cstheme="majorBidi"/>
-      <w:color w:val="2E74B5" w:themeColor="accent1" w:themeShade="BF"/>
-      <w:sz w:val="32"/>
-      <w:szCs w:val="32"/>
-    </w:rPr>
-  </w:style>
-</w:styles>
-</file>
-
-<file path=word/stylesWithEffects.xml><?xml version="1.0" encoding="utf-8"?>
-<w:styles xmlns:wpc="http://schemas.microsoft.com/office/word/2010/wordprocessingCanvas" xmlns:mo="http://schemas.microsoft.com/office/mac/office/2008/main" xmlns:mc="http://schemas.openxmlformats.org/markup-compatibility/2006" xmlns:mv="urn:schemas-microsoft-com:mac:vml" xmlns:o="urn:schemas-microsoft-com:office:office" xmlns:r="http://schemas.openxmlformats.org/officeDocument/2006/relationships" xmlns:m="http://schemas.openxmlformats.org/officeDocument/2006/math" xmlns:v="urn:schemas-microsoft-com:vml" xmlns:wp14="http://schemas.microsoft.com/office/word/2010/wordprocessingDrawing" xmlns:wp="http://schemas.openxmlformats.org/drawingml/2006/wordprocessingDrawing" xmlns:w10="urn:schemas-microsoft-com:office:word" xmlns:w="http://schemas.openxmlformats.org/wordprocessingml/2006/main" xmlns:w14="http://schemas.microsoft.com/office/word/2010/wordml" xmlns:wpg="http://schemas.microsoft.com/office/word/2010/wordprocessingGroup" xmlns:wpi="http://schemas.microsoft.com/office/word/2010/wordprocessingInk" xmlns:wne="http://schemas.microsoft.com/office/word/2006/wordml" xmlns:wps="http://schemas.microsoft.com/office/word/2010/wordprocessingShape" mc:Ignorable="w14 wp14">
-  <w:docDefaults>
-    <w:rPrDefault>
-      <w:rPr>
-        <w:rFonts w:asciiTheme="minorHAnsi" w:eastAsiaTheme="minorHAnsi" w:hAnsiTheme="minorHAnsi" w:cstheme="minorBidi"/>
-        <w:sz w:val="22"/>
-        <w:szCs w:val="22"/>
-        <w:lang w:val="es-ES" w:eastAsia="en-US" w:bidi="ar-SA"/>
-      </w:rPr>
-    </w:rPrDefault>
-    <w:pPrDefault>
-      <w:pPr>
-        <w:spacing w:after="160" w:line="259" w:lineRule="auto"/>
-      </w:pPr>
-    </w:pPrDefault>
-  </w:docDefaults>
-  <w:latentStyles w:defLockedState="0" w:defUIPriority="99" w:defSemiHidden="1" w:defUnhideWhenUsed="1" w:defQFormat="0" w:count="276">
-    <w:lsdException w:name="Normal" w:semiHidden="0" w:uiPriority="0" w:unhideWhenUsed="0" w:qFormat="1"/>
-    <w:lsdException w:name="heading 1" w:semiHidden="0" w:uiPriority="9" w:unhideWhenUsed="0" w:qFormat="1"/>
-    <w:lsdException w:name="heading 2" w:uiPriority="9" w:qFormat="1"/>
-    <w:lsdException w:name="heading 3" w:uiPriority="9" w:qFormat="1"/>
-    <w:lsdException w:name="heading 4" w:uiPriority="9" w:qFormat="1"/>
-    <w:lsdException w:name="heading 5" w:uiPriority="9" w:qFormat="1"/>
-    <w:lsdException w:name="heading 6" w:uiPriority="9" w:qFormat="1"/>
-    <w:lsdException w:name="heading 7" w:uiPriority="9" w:qFormat="1"/>
-    <w:lsdException w:name="heading 8" w:uiPriority="9" w:qFormat="1"/>
-    <w:lsdException w:name="heading 9" w:uiPriority="9" w:qFormat="1"/>
-    <w:lsdException w:name="toc 1" w:uiPriority="39"/>
-    <w:lsdException w:name="toc 2" w:uiPriority="39"/>
-    <w:lsdException w:name="toc 3" w:uiPriority="39"/>
-    <w:lsdException w:name="toc 4" w:uiPriority="39"/>
-    <w:lsdException w:name="toc 5" w:uiPriority="39"/>
-    <w:lsdException w:name="toc 6" w:uiPriority="39"/>
-    <w:lsdException w:name="toc 7" w:uiPriority="39"/>
-    <w:lsdException w:name="toc 8" w:uiPriority="39"/>
-    <w:lsdException w:name="toc 9" w:uiPriority="39"/>
-    <w:lsdException w:name="caption" w:uiPriority="35" w:qFormat="1"/>
-    <w:lsdException w:name="Title" w:semiHidden="0" w:uiPriority="10" w:unhideWhenUsed="0" w:qFormat="1"/>
-    <w:lsdException w:name="Default Paragraph Font" w:uiPriority="1"/>
-    <w:lsdException w:name="Subtitle" w:semiHidden="0" w:uiPriority="11" w:unhideWhenUsed="0" w:qFormat="1"/>
-    <w:lsdException w:name="Strong" w:semiHidden="0" w:uiPriority="22" w:unhideWhenUsed="0" w:qFormat="1"/>
-    <w:lsdException w:name="Emphasis" w:semiHidden="0" w:uiPriority="20" w:unhideWhenUsed="0" w:qFormat="1"/>
-    <w:lsdException w:name="Table Grid" w:semiHidden="0" w:uiPriority="39" w:unhideWhenUsed="0"/>
-    <w:lsdException w:name="Note Level 1" w:semiHidden="0" w:unhideWhenUsed="0"/>
-    <w:lsdException w:name="Note Level 2" w:semiHidden="0" w:unhideWhenUsed="0"/>
-    <w:lsdException w:name="Note Level 3" w:semiHidden="0" w:unhideWhenUsed="0"/>
-    <w:lsdException w:name="Note Level 4" w:semiHidden="0" w:unhideWhenUsed="0"/>
-    <w:lsdException w:name="Note Level 5" w:semiHidden="0" w:unhideWhenUsed="0"/>
-    <w:lsdException w:name="Note Level 6" w:semiHidden="0" w:unhideWhenUsed="0"/>
-    <w:lsdException w:name="Note Level 7" w:semiHidden="0" w:unhideWhenUsed="0"/>
-    <w:lsdException w:name="Note Level 8" w:semiHidden="0" w:unhideWhenUsed="0"/>
-    <w:lsdException w:name="Note Level 9" w:semiHidden="0" w:unhideWhenUsed="0"/>
-    <w:lsdException w:name="Placeholder Text" w:unhideWhenUsed="0"/>
-    <w:lsdException w:name="No Spacing" w:semiHidden="0" w:uiPriority="1" w:unhideWhenUsed="0" w:qFormat="1"/>
-    <w:lsdException w:name="Light Shading" w:semiHidden="0" w:uiPriority="60" w:unhideWhenUsed="0"/>
-    <w:lsdException w:name="Light List" w:semiHidden="0" w:uiPriority="61" w:unhideWhenUsed="0"/>
-    <w:lsdException w:name="Light Grid" w:semiHidden="0" w:uiPriority="62" w:unhideWhenUsed="0"/>
-    <w:lsdException w:name="Medium Shading 1" w:semiHidden="0" w:uiPriority="63" w:unhideWhenUsed="0"/>
-    <w:lsdException w:name="Medium Shading 2" w:semiHidden="0" w:uiPriority="64" w:unhideWhenUsed="0"/>
-    <w:lsdException w:name="Medium List 1" w:semiHidden="0" w:uiPriority="65" w:unhideWhenUsed="0"/>
-    <w:lsdException w:name="Medium List 2" w:semiHidden="0" w:uiPriority="66" w:unhideWhenUsed="0"/>
-    <w:lsdException w:name="Medium Grid 1" w:semiHidden="0" w:uiPriority="67" w:unhideWhenUsed="0"/>
-    <w:lsdException w:name="Medium Grid 2" w:semiHidden="0" w:uiPriority="68" w:unhideWhenUsed="0"/>
-    <w:lsdException w:name="Medium Grid 3" w:semiHidden="0" w:uiPriority="69" w:unhideWhenUsed="0"/>
-    <w:lsdException w:name="Dark List" w:semiHidden="0" w:uiPriority="70" w:unhideWhenUsed="0"/>
-    <w:lsdException w:name="Colorful Shading" w:semiHidden="0" w:uiPriority="71" w:unhideWhenUsed="0"/>
-    <w:lsdException w:name="Colorful List" w:semiHidden="0" w:uiPriority="72" w:unhideWhenUsed="0"/>
-    <w:lsdException w:name="Colorful Grid" w:semiHidden="0" w:uiPriority="73" w:unhideWhenUsed="0"/>
-    <w:lsdException w:name="Light Shading Accent 1" w:semiHidden="0" w:uiPriority="60" w:unhideWhenUsed="0"/>
-    <w:lsdException w:name="Light List Accent 1" w:semiHidden="0" w:uiPriority="61" w:unhideWhenUsed="0"/>
-    <w:lsdException w:name="Light Grid Accent 1" w:semiHidden="0" w:uiPriority="62" w:unhideWhenUsed="0"/>
-    <w:lsdException w:name="Medium Shading 1 Accent 1" w:semiHidden="0" w:uiPriority="63" w:unhideWhenUsed="0"/>
-    <w:lsdException w:name="Medium Shading 2 Accent 1" w:semiHidden="0" w:uiPriority="64" w:unhideWhenUsed="0"/>
-    <w:lsdException w:name="Medium List 1 Accent 1" w:semiHidden="0" w:uiPriority="65" w:unhideWhenUsed="0"/>
-    <w:lsdException w:name="Revision" w:unhideWhenUsed="0"/>
-    <w:lsdException w:name="List Paragraph" w:semiHidden="0" w:uiPriority="34" w:unhideWhenUsed="0" w:qFormat="1"/>
-    <w:lsdException w:name="Quote" w:semiHidden="0" w:uiPriority="29" w:unhideWhenUsed="0" w:qFormat="1"/>
-    <w:lsdException w:name="Intense Quote" w:semiHidden="0" w:uiPriority="30" w:unhideWhenUsed="0" w:qFormat="1"/>
-    <w:lsdException w:name="Medium List 2 Accent 1" w:semiHidden="0" w:uiPriority="66" w:unhideWhenUsed="0"/>
-    <w:lsdException w:name="Medium Grid 1 Accent 1" w:semiHidden="0" w:uiPriority="67" w:unhideWhenUsed="0"/>
-    <w:lsdException w:name="Medium Grid 2 Accent 1" w:semiHidden="0" w:uiPriority="68" w:unhideWhenUsed="0"/>
-    <w:lsdException w:name="Medium Grid 3 Accent 1" w:semiHidden="0" w:uiPriority="69" w:unhideWhenUsed="0"/>
-    <w:lsdException w:name="Dark List Accent 1" w:semiHidden="0" w:uiPriority="70" w:unhideWhenUsed="0"/>
-    <w:lsdException w:name="Colorful Shading Accent 1" w:semiHidden="0" w:uiPriority="71" w:unhideWhenUsed="0"/>
-    <w:lsdException w:name="Colorful List Accent 1" w:semiHidden="0" w:uiPriority="72" w:unhideWhenUsed="0"/>
-    <w:lsdException w:name="Colorful Grid Accent 1" w:semiHidden="0" w:uiPriority="73" w:unhideWhenUsed="0"/>
-    <w:lsdException w:name="Light Shading Accent 2" w:semiHidden="0" w:uiPriority="60" w:unhideWhenUsed="0"/>
-    <w:lsdException w:name="Light List Accent 2" w:semiHidden="0" w:uiPriority="61" w:unhideWhenUsed="0"/>
-    <w:lsdException w:name="Light Grid Accent 2" w:semiHidden="0" w:uiPriority="62" w:unhideWhenUsed="0"/>
-    <w:lsdException w:name="Medium Shading 1 Accent 2" w:semiHidden="0" w:uiPriority="63" w:unhideWhenUsed="0"/>
-    <w:lsdException w:name="Medium Shading 2 Accent 2" w:semiHidden="0" w:uiPriority="64" w:unhideWhenUsed="0"/>
-    <w:lsdException w:name="Medium List 1 Accent 2" w:semiHidden="0" w:uiPriority="65" w:unhideWhenUsed="0"/>
-    <w:lsdException w:name="Medium List 2 Accent 2" w:semiHidden="0" w:uiPriority="66" w:unhideWhenUsed="0"/>
-    <w:lsdException w:name="Medium Grid 1 Accent 2" w:semiHidden="0" w:uiPriority="67" w:unhideWhenUsed="0"/>
-    <w:lsdException w:name="Medium Grid 2 Accent 2" w:semiHidden="0" w:uiPriority="68" w:unhideWhenUsed="0"/>
-    <w:lsdException w:name="Medium Grid 3 Accent 2" w:semiHidden="0" w:uiPriority="69" w:unhideWhenUsed="0"/>
-    <w:lsdException w:name="Dark List Accent 2" w:semiHidden="0" w:uiPriority="70" w:unhideWhenUsed="0"/>
-    <w:lsdException w:name="Colorful Shading Accent 2" w:semiHidden="0" w:uiPriority="71" w:unhideWhenUsed="0"/>
-    <w:lsdException w:name="Colorful List Accent 2" w:semiHidden="0" w:uiPriority="72" w:unhideWhenUsed="0"/>
-    <w:lsdException w:name="Colorful Grid Accent 2" w:semiHidden="0" w:uiPriority="73" w:unhideWhenUsed="0"/>
-    <w:lsdException w:name="Light Shading Accent 3" w:semiHidden="0" w:uiPriority="60" w:unhideWhenUsed="0"/>
-    <w:lsdException w:name="Light List Accent 3" w:semiHidden="0" w:uiPriority="61" w:unhideWhenUsed="0"/>
-    <w:lsdException w:name="Light Grid Accent 3" w:semiHidden="0" w:uiPriority="62" w:unhideWhenUsed="0"/>
-    <w:lsdException w:name="Medium Shading 1 Accent 3" w:semiHidden="0" w:uiPriority="63" w:unhideWhenUsed="0"/>
-    <w:lsdException w:name="Medium Shading 2 Accent 3" w:semiHidden="0" w:uiPriority="64" w:unhideWhenUsed="0"/>
-    <w:lsdException w:name="Medium List 1 Accent 3" w:semiHidden="0" w:uiPriority="65" w:unhideWhenUsed="0"/>
-    <w:lsdException w:name="Medium List 2 Accent 3" w:semiHidden="0" w:uiPriority="66" w:unhideWhenUsed="0"/>
-    <w:lsdException w:name="Medium Grid 1 Accent 3" w:semiHidden="0" w:uiPriority="67" w:unhideWhenUsed="0"/>
-    <w:lsdException w:name="Medium Grid 2 Accent 3" w:semiHidden="0" w:uiPriority="68" w:unhideWhenUsed="0"/>
-    <w:lsdException w:name="Medium Grid 3 Accent 3" w:semiHidden="0" w:uiPriority="69" w:unhideWhenUsed="0"/>
-    <w:lsdException w:name="Dark List Accent 3" w:semiHidden="0" w:uiPriority="70" w:unhideWhenUsed="0"/>
-    <w:lsdException w:name="Colorful Shading Accent 3" w:semiHidden="0" w:uiPriority="71" w:unhideWhenUsed="0"/>
-    <w:lsdException w:name="Colorful List Accent 3" w:semiHidden="0" w:uiPriority="72" w:unhideWhenUsed="0"/>
-    <w:lsdException w:name="Colorful Grid Accent 3" w:semiHidden="0" w:uiPriority="73" w:unhideWhenUsed="0"/>
-    <w:lsdException w:name="Light Shading Accent 4" w:semiHidden="0" w:uiPriority="60" w:unhideWhenUsed="0"/>
-    <w:lsdException w:name="Light List Accent 4" w:semiHidden="0" w:uiPriority="61" w:unhideWhenUsed="0"/>
-    <w:lsdException w:name="Light Grid Accent 4" w:semiHidden="0" w:uiPriority="62" w:unhideWhenUsed="0"/>
-    <w:lsdException w:name="Medium Shading 1 Accent 4" w:semiHidden="0" w:uiPriority="63" w:unhideWhenUsed="0"/>
-    <w:lsdException w:name="Medium Shading 2 Accent 4" w:semiHidden="0" w:uiPriority="64" w:unhideWhenUsed="0"/>
-    <w:lsdException w:name="Medium List 1 Accent 4" w:semiHidden="0" w:uiPriority="65" w:unhideWhenUsed="0"/>
-    <w:lsdException w:name="Medium List 2 Accent 4" w:semiHidden="0" w:uiPriority="66" w:unhideWhenUsed="0"/>
-    <w:lsdException w:name="Medium Grid 1 Accent 4" w:semiHidden="0" w:uiPriority="67" w:unhideWhenUsed="0"/>
-    <w:lsdException w:name="Medium Grid 2 Accent 4" w:semiHidden="0" w:uiPriority="68" w:unhideWhenUsed="0"/>
-    <w:lsdException w:name="Medium Grid 3 Accent 4" w:semiHidden="0" w:uiPriority="69" w:unhideWhenUsed="0"/>
-    <w:lsdException w:name="Dark List Accent 4" w:semiHidden="0" w:uiPriority="70" w:unhideWhenUsed="0"/>
-    <w:lsdException w:name="Colorful Shading Accent 4" w:semiHidden="0" w:uiPriority="71" w:unhideWhenUsed="0"/>
-    <w:lsdException w:name="Colorful List Accent 4" w:semiHidden="0" w:uiPriority="72" w:unhideWhenUsed="0"/>
-    <w:lsdException w:name="Colorful Grid Accent 4" w:semiHidden="0" w:uiPriority="73" w:unhideWhenUsed="0"/>
-    <w:lsdException w:name="Light Shading Accent 5" w:semiHidden="0" w:uiPriority="60" w:unhideWhenUsed="0"/>
-    <w:lsdException w:name="Light List Accent 5" w:semiHidden="0" w:uiPriority="61" w:unhideWhenUsed="0"/>
-    <w:lsdException w:name="Light Grid Accent 5" w:semiHidden="0" w:uiPriority="62" w:unhideWhenUsed="0"/>
-    <w:lsdException w:name="Medium Shading 1 Accent 5" w:semiHidden="0" w:uiPriority="63" w:unhideWhenUsed="0"/>
-    <w:lsdException w:name="Medium Shading 2 Accent 5" w:semiHidden="0" w:uiPriority="64" w:unhideWhenUsed="0"/>
-    <w:lsdException w:name="Medium List 1 Accent 5" w:semiHidden="0" w:uiPriority="65" w:unhideWhenUsed="0"/>
-    <w:lsdException w:name="Medium List 2 Accent 5" w:semiHidden="0" w:uiPriority="66" w:unhideWhenUsed="0"/>
-    <w:lsdException w:name="Medium Grid 1 Accent 5" w:semiHidden="0" w:uiPriority="67" w:unhideWhenUsed="0"/>
-    <w:lsdException w:name="Medium Grid 2 Accent 5" w:semiHidden="0" w:uiPriority="68" w:unhideWhenUsed="0"/>
-    <w:lsdException w:name="Medium Grid 3 Accent 5" w:semiHidden="0" w:uiPriority="69" w:unhideWhenUsed="0"/>
-    <w:lsdException w:name="Dark List Accent 5" w:semiHidden="0" w:uiPriority="70" w:unhideWhenUsed="0"/>
-    <w:lsdException w:name="Colorful Shading Accent 5" w:semiHidden="0" w:uiPriority="71" w:unhideWhenUsed="0"/>
-    <w:lsdException w:name="Colorful List Accent 5" w:semiHidden="0" w:uiPriority="72" w:unhideWhenUsed="0"/>
-    <w:lsdException w:name="Colorful Grid Accent 5" w:semiHidden="0" w:uiPriority="73" w:unhideWhenUsed="0"/>
-    <w:lsdException w:name="Light Shading Accent 6" w:semiHidden="0" w:uiPriority="60" w:unhideWhenUsed="0"/>
-    <w:lsdException w:name="Light List Accent 6" w:semiHidden="0" w:uiPriority="61" w:unhideWhenUsed="0"/>
-    <w:lsdException w:name="Light Grid Accent 6" w:semiHidden="0" w:uiPriority="62" w:unhideWhenUsed="0"/>
-    <w:lsdException w:name="Medium Shading 1 Accent 6" w:semiHidden="0" w:uiPriority="63" w:unhideWhenUsed="0"/>
-    <w:lsdException w:name="Medium Shading 2 Accent 6" w:semiHidden="0" w:uiPriority="64" w:unhideWhenUsed="0"/>
-    <w:lsdException w:name="Medium List 1 Accent 6" w:semiHidden="0" w:uiPriority="65" w:unhideWhenUsed="0"/>
-    <w:lsdException w:name="Medium List 2 Accent 6" w:semiHidden="0" w:uiPriority="66" w:unhideWhenUsed="0"/>
-    <w:lsdException w:name="Medium Grid 1 Accent 6" w:semiHidden="0" w:uiPriority="67" w:unhideWhenUsed="0"/>
-    <w:lsdException w:name="Medium Grid 2 Accent 6" w:semiHidden="0" w:uiPriority="68" w:unhideWhenUsed="0"/>
-    <w:lsdException w:name="Medium Grid 3 Accent 6" w:semiHidden="0" w:uiPriority="69" w:unhideWhenUsed="0"/>
-    <w:lsdException w:name="Dark List Accent 6" w:semiHidden="0" w:uiPriority="70" w:unhideWhenUsed="0"/>
-    <w:lsdException w:name="Colorful Shading Accent 6" w:semiHidden="0" w:uiPriority="71" w:unhideWhenUsed="0"/>
-    <w:lsdException w:name="Colorful List Accent 6" w:semiHidden="0" w:uiPriority="72" w:unhideWhenUsed="0"/>
-    <w:lsdException w:name="Colorful Grid Accent 6" w:semiHidden="0" w:uiPriority="73" w:unhideWhenUsed="0"/>
-    <w:lsdException w:name="Subtle Emphasis" w:semiHidden="0" w:uiPriority="19" w:unhideWhenUsed="0" w:qFormat="1"/>
-    <w:lsdException w:name="Intense Emphasis" w:semiHidden="0" w:uiPriority="21" w:unhideWhenUsed="0" w:qFormat="1"/>
-    <w:lsdException w:name="Subtle Reference" w:semiHidden="0" w:uiPriority="31" w:unhideWhenUsed="0" w:qFormat="1"/>
-    <w:lsdException w:name="Intense Reference" w:semiHidden="0" w:uiPriority="32" w:unhideWhenUsed="0" w:qFormat="1"/>
-    <w:lsdException w:name="Book Title" w:semiHidden="0" w:uiPriority="33" w:unhideWhenUsed="0" w:qFormat="1"/>
-    <w:lsdException w:name="Bibliography" w:uiPriority="37"/>
-    <w:lsdException w:name="TOC Heading" w:uiPriority="39" w:qFormat="1"/>
-  </w:latentStyles>
-  <w:style w:type="paragraph" w:default="1" w:styleId="Normal">
-    <w:name w:val="Normal"/>
-    <w:qFormat/>
-  </w:style>
-  <w:style w:type="paragraph" w:styleId="Ttulo1">
-    <w:name w:val="heading 1"/>
-    <w:basedOn w:val="Normal"/>
-    <w:next w:val="Normal"/>
-    <w:link w:val="Ttulo1Car"/>
-    <w:uiPriority w:val="9"/>
-    <w:qFormat/>
-    <w:rsid w:val="00F47B13"/>
-    <w:pPr>
-      <w:keepNext/>
-      <w:keepLines/>
-      <w:spacing w:before="240" w:after="0"/>
-      <w:outlineLvl w:val="0"/>
-    </w:pPr>
-    <w:rPr>
-      <w:rFonts w:asciiTheme="majorHAnsi" w:eastAsiaTheme="majorEastAsia" w:hAnsiTheme="majorHAnsi" w:cstheme="majorBidi"/>
-      <w:color w:val="2E74B5" w:themeColor="accent1" w:themeShade="BF"/>
-      <w:sz w:val="32"/>
-      <w:szCs w:val="32"/>
-    </w:rPr>
-  </w:style>
-  <w:style w:type="character" w:default="1" w:styleId="Fuentedeprrafopredeter">
-    <w:name w:val="Default Paragraph Font"/>
-    <w:uiPriority w:val="1"/>
-    <w:semiHidden/>
-    <w:unhideWhenUsed/>
-  </w:style>
-  <w:style w:type="table" w:default="1" w:styleId="Tablanormal">
-    <w:name w:val="Normal Table"/>
-    <w:uiPriority w:val="99"/>
-    <w:semiHidden/>
-    <w:unhideWhenUsed/>
-    <w:tblPr>
-      <w:tblInd w:w="0" w:type="dxa"/>
-      <w:tblCellMar>
-        <w:top w:w="0" w:type="dxa"/>
-        <w:left w:w="108" w:type="dxa"/>
-        <w:bottom w:w="0" w:type="dxa"/>
-        <w:right w:w="108" w:type="dxa"/>
-      </w:tblCellMar>
-    </w:tblPr>
-  </w:style>
-  <w:style w:type="numbering" w:default="1" w:styleId="Sinlista">
-    <w:name w:val="No List"/>
-    <w:uiPriority w:val="99"/>
-    <w:semiHidden/>
-    <w:unhideWhenUsed/>
-  </w:style>
-  <w:style w:type="paragraph" w:customStyle="1" w:styleId="Code">
-    <w:name w:val="Code"/>
-    <w:basedOn w:val="Normal"/>
-    <w:link w:val="CodeCar"/>
-    <w:autoRedefine/>
-    <w:qFormat/>
-    <w:rsid w:val="00C45C5A"/>
-    <w:pPr>
-      <w:framePr w:wrap="notBeside" w:vAnchor="text" w:hAnchor="text" w:y="1"/>
-      <w:shd w:val="clear" w:color="auto" w:fill="000000" w:themeFill="text1"/>
-      <w:spacing w:before="120" w:line="240" w:lineRule="auto"/>
-    </w:pPr>
-    <w:rPr>
-      <w:rFonts w:ascii="Arial" w:hAnsi="Arial"/>
-      <w:color w:val="FFFFFF" w:themeColor="background1"/>
-    </w:rPr>
-  </w:style>
-  <w:style w:type="character" w:customStyle="1" w:styleId="CodeCar">
-    <w:name w:val="Code Car"/>
-    <w:basedOn w:val="Fuentedeprrafopredeter"/>
-    <w:link w:val="Code"/>
-    <w:rsid w:val="00C45C5A"/>
-    <w:rPr>
-      <w:rFonts w:ascii="Arial" w:hAnsi="Arial"/>
-      <w:color w:val="FFFFFF" w:themeColor="background1"/>
-      <w:shd w:val="clear" w:color="auto" w:fill="000000" w:themeFill="text1"/>
-    </w:rPr>
-  </w:style>
-  <w:style w:type="table" w:styleId="Tablaconcuadrcula">
-    <w:name w:val="Table Grid"/>
-    <w:basedOn w:val="Tablanormal"/>
-    <w:uiPriority w:val="39"/>
-    <w:rsid w:val="00F47B13"/>
-    <w:pPr>
-      <w:spacing w:after="0" w:line="240" w:lineRule="auto"/>
-    </w:pPr>
-    <w:tblPr>
-      <w:tblInd w:w="0" w:type="dxa"/>
-      <w:tblBorders>
-        <w:top w:val="single" w:sz="4" w:space="0" w:color="auto"/>
-        <w:left w:val="single" w:sz="4" w:space="0" w:color="auto"/>
-        <w:bottom w:val="single" w:sz="4" w:space="0" w:color="auto"/>
-        <w:right w:val="single" w:sz="4" w:space="0" w:color="auto"/>
-        <w:insideH w:val="single" w:sz="4" w:space="0" w:color="auto"/>
-        <w:insideV w:val="single" w:sz="4" w:space="0" w:color="auto"/>
-      </w:tblBorders>
-      <w:tblCellMar>
-        <w:top w:w="0" w:type="dxa"/>
-        <w:left w:w="108" w:type="dxa"/>
-        <w:bottom w:w="0" w:type="dxa"/>
-        <w:right w:w="108" w:type="dxa"/>
-      </w:tblCellMar>
     </w:tblPr>
   </w:style>
   <w:style w:type="character" w:customStyle="1" w:styleId="Ttulo1Car">
@@ -1758,7 +1659,7 @@
   <a:extraClrSchemeLst/>
   <a:extLst>
     <a:ext uri="{05A4C25C-085E-4340-85A3-A5531E510DB2}">
-      <thm15:themeFamily xmlns:thm15="http://schemas.microsoft.com/office/thememl/2012/main" xmlns="" name="Office Theme" id="{62F939B6-93AF-4DB8-9C6B-D6C7DFDC589F}" vid="{4A3C46E8-61CC-4603-A589-7422A47A8E4A}"/>
+      <thm15:themeFamily xmlns:thm15="http://schemas.microsoft.com/office/thememl/2012/main" name="Office Theme" id="{62F939B6-93AF-4DB8-9C6B-D6C7DFDC589F}" vid="{4A3C46E8-61CC-4603-A589-7422A47A8E4A}"/>
     </a:ext>
   </a:extLst>
 </a:theme>
@@ -1769,7 +1670,7 @@
 </file>
 
 <file path=customXml/itemProps1.xml><?xml version="1.0" encoding="utf-8"?>
-<ds:datastoreItem xmlns:ds="http://schemas.openxmlformats.org/officeDocument/2006/customXml" ds:itemID="{E5B80C87-3D57-5F42-9835-E3ECE0CDB012}">
+<ds:datastoreItem xmlns:ds="http://schemas.openxmlformats.org/officeDocument/2006/customXml" ds:itemID="{3EC08A7F-AD67-477B-B6DF-F3D4671CD494}">
   <ds:schemaRefs>
     <ds:schemaRef ds:uri="http://schemas.openxmlformats.org/officeDocument/2006/bibliography"/>
   </ds:schemaRefs>

</xml_diff>